<commit_message>
Added GitHub Link to my file
</commit_message>
<xml_diff>
--- a/module_9/Group_Project_Module_9.docx
+++ b/module_9/Group_Project_Module_9.docx
@@ -1,6 +1,6 @@
 
 <file path=word/document.xml><?xml version="1.0" encoding="utf-8"?>
-<w:document xmlns:wpc="http://schemas.microsoft.com/office/word/2010/wordprocessingCanvas" xmlns:cx="http://schemas.microsoft.com/office/drawing/2014/chartex" xmlns:cx1="http://schemas.microsoft.com/office/drawing/2015/9/8/chartex" xmlns:cx2="http://schemas.microsoft.com/office/drawing/2015/10/21/chartex" xmlns:cx3="http://schemas.microsoft.com/office/drawing/2016/5/9/chartex" xmlns:cx4="http://schemas.microsoft.com/office/drawing/2016/5/10/chartex" xmlns:cx5="http://schemas.microsoft.com/office/drawing/2016/5/11/chartex" xmlns:cx6="http://schemas.microsoft.com/office/drawing/2016/5/12/chartex" xmlns:cx7="http://schemas.microsoft.com/office/drawing/2016/5/13/chartex" xmlns:cx8="http://schemas.microsoft.com/office/drawing/2016/5/14/chartex" xmlns:mc="http://schemas.openxmlformats.org/markup-compatibility/2006" xmlns:aink="http://schemas.microsoft.com/office/drawing/2016/ink" xmlns:am3d="http://schemas.microsoft.com/office/drawing/2017/model3d" xmlns:o="urn:schemas-microsoft-com:office:office" xmlns:oel="http://schemas.microsoft.com/office/2019/extlst" xmlns:r="http://schemas.openxmlformats.org/officeDocument/2006/relationships" xmlns:m="http://schemas.openxmlformats.org/officeDocument/2006/math" xmlns:v="urn:schemas-microsoft-com:vml" xmlns:wp14="http://schemas.microsoft.com/office/word/2010/wordprocessingDrawing" xmlns:wp="http://schemas.openxmlformats.org/drawingml/2006/wordprocessingDrawing" xmlns:w10="urn:schemas-microsoft-com:office:word" xmlns:w="http://schemas.openxmlformats.org/wordprocessingml/2006/main" xmlns:w14="http://schemas.microsoft.com/office/word/2010/wordml" xmlns:w15="http://schemas.microsoft.com/office/word/2012/wordml" xmlns:w16cex="http://schemas.microsoft.com/office/word/2018/wordml/cex" xmlns:w16cid="http://schemas.microsoft.com/office/word/2016/wordml/cid" xmlns:w16="http://schemas.microsoft.com/office/word/2018/wordml" xmlns:w16sdtdh="http://schemas.microsoft.com/office/word/2020/wordml/sdtdatahash" xmlns:w16se="http://schemas.microsoft.com/office/word/2015/wordml/symex" xmlns:wpg="http://schemas.microsoft.com/office/word/2010/wordprocessingGroup" xmlns:wpi="http://schemas.microsoft.com/office/word/2010/wordprocessingInk" xmlns:wne="http://schemas.microsoft.com/office/word/2006/wordml" xmlns:wps="http://schemas.microsoft.com/office/word/2010/wordprocessingShape" mc:Ignorable="w14 w15 w16se w16cid w16 w16cex w16sdtdh wp14">
+<w:document xmlns:wpc="http://schemas.microsoft.com/office/word/2010/wordprocessingCanvas" xmlns:cx="http://schemas.microsoft.com/office/drawing/2014/chartex" xmlns:cx1="http://schemas.microsoft.com/office/drawing/2015/9/8/chartex" xmlns:cx2="http://schemas.microsoft.com/office/drawing/2015/10/21/chartex" xmlns:cx3="http://schemas.microsoft.com/office/drawing/2016/5/9/chartex" xmlns:cx4="http://schemas.microsoft.com/office/drawing/2016/5/10/chartex" xmlns:cx5="http://schemas.microsoft.com/office/drawing/2016/5/11/chartex" xmlns:cx6="http://schemas.microsoft.com/office/drawing/2016/5/12/chartex" xmlns:cx7="http://schemas.microsoft.com/office/drawing/2016/5/13/chartex" xmlns:cx8="http://schemas.microsoft.com/office/drawing/2016/5/14/chartex" xmlns:mc="http://schemas.openxmlformats.org/markup-compatibility/2006" xmlns:aink="http://schemas.microsoft.com/office/drawing/2016/ink" xmlns:am3d="http://schemas.microsoft.com/office/drawing/2017/model3d" xmlns:o="urn:schemas-microsoft-com:office:office" xmlns:oel="http://schemas.microsoft.com/office/2019/extlst" xmlns:r="http://schemas.openxmlformats.org/officeDocument/2006/relationships" xmlns:m="http://schemas.openxmlformats.org/officeDocument/2006/math" xmlns:v="urn:schemas-microsoft-com:vml" xmlns:wp14="http://schemas.microsoft.com/office/word/2010/wordprocessingDrawing" xmlns:wp="http://schemas.openxmlformats.org/drawingml/2006/wordprocessingDrawing" xmlns:w10="urn:schemas-microsoft-com:office:word" xmlns:w="http://schemas.openxmlformats.org/wordprocessingml/2006/main" xmlns:w14="http://schemas.microsoft.com/office/word/2010/wordml" xmlns:w15="http://schemas.microsoft.com/office/word/2012/wordml" xmlns:w16cex="http://schemas.microsoft.com/office/word/2018/wordml/cex" xmlns:w16cid="http://schemas.microsoft.com/office/word/2016/wordml/cid" xmlns:w16="http://schemas.microsoft.com/office/word/2018/wordml" xmlns:w16du="http://schemas.microsoft.com/office/word/2023/wordml/word16du" xmlns:w16sdtdh="http://schemas.microsoft.com/office/word/2020/wordml/sdtdatahash" xmlns:w16se="http://schemas.microsoft.com/office/word/2015/wordml/symex" xmlns:wpg="http://schemas.microsoft.com/office/word/2010/wordprocessingGroup" xmlns:wpi="http://schemas.microsoft.com/office/word/2010/wordprocessingInk" xmlns:wne="http://schemas.microsoft.com/office/word/2006/wordml" xmlns:wps="http://schemas.microsoft.com/office/word/2010/wordprocessingShape" mc:Ignorable="w14 w15 w16se w16cid w16 w16cex w16sdtdh wp14">
   <w:body>
     <w:p>
       <w:pPr>
@@ -127,9 +127,12 @@
           <w:szCs w:val="52"/>
           <w:lang w:val="es-ES"/>
         </w:rPr>
-        <w:t xml:space="preserve">Module </w:t>
-      </w:r>
-      <w:r>
+        <w:t xml:space="preserve">Module 9 </w:t>
+      </w:r>
+    </w:p>
+    <w:p>
+      <w:pPr>
+        <w:jc w:val="center"/>
         <w:rPr>
           <w:rFonts w:ascii="Arial" w:hAnsi="Arial" w:cs="Arial"/>
           <w:b/>
@@ -138,12 +141,9 @@
           <w:szCs w:val="52"/>
           <w:lang w:val="es-ES"/>
         </w:rPr>
-        <w:t xml:space="preserve">9 </w:t>
-      </w:r>
-    </w:p>
-    <w:p>
-      <w:pPr>
-        <w:jc w:val="center"/>
+      </w:pPr>
+      <w:proofErr w:type="spellStart"/>
+      <w:r>
         <w:rPr>
           <w:rFonts w:ascii="Arial" w:hAnsi="Arial" w:cs="Arial"/>
           <w:b/>
@@ -152,8 +152,9 @@
           <w:szCs w:val="52"/>
           <w:lang w:val="es-ES"/>
         </w:rPr>
-      </w:pPr>
-      <w:proofErr w:type="spellStart"/>
+        <w:t>Milestone</w:t>
+      </w:r>
+      <w:proofErr w:type="spellEnd"/>
       <w:r>
         <w:rPr>
           <w:rFonts w:ascii="Arial" w:hAnsi="Arial" w:cs="Arial"/>
@@ -163,10 +164,12 @@
           <w:szCs w:val="52"/>
           <w:lang w:val="es-ES"/>
         </w:rPr>
-        <w:t>Milestone</w:t>
-      </w:r>
-      <w:proofErr w:type="spellEnd"/>
-      <w:r>
+        <w:t xml:space="preserve"> 1</w:t>
+      </w:r>
+    </w:p>
+    <w:p>
+      <w:pPr>
+        <w:jc w:val="center"/>
         <w:rPr>
           <w:rFonts w:ascii="Arial" w:hAnsi="Arial" w:cs="Arial"/>
           <w:b/>
@@ -175,8 +178,7 @@
           <w:szCs w:val="52"/>
           <w:lang w:val="es-ES"/>
         </w:rPr>
-        <w:t xml:space="preserve"> 1</w:t>
-      </w:r>
+      </w:pPr>
     </w:p>
     <w:p>
       <w:pPr>
@@ -209,19 +211,6 @@
         <w:jc w:val="center"/>
         <w:rPr>
           <w:rFonts w:ascii="Arial" w:hAnsi="Arial" w:cs="Arial"/>
-          <w:b/>
-          <w:bCs/>
-          <w:sz w:val="52"/>
-          <w:szCs w:val="52"/>
-          <w:lang w:val="es-ES"/>
-        </w:rPr>
-      </w:pPr>
-    </w:p>
-    <w:p>
-      <w:pPr>
-        <w:jc w:val="center"/>
-        <w:rPr>
-          <w:rFonts w:ascii="Arial" w:hAnsi="Arial" w:cs="Arial"/>
           <w:sz w:val="24"/>
           <w:szCs w:val="24"/>
           <w:lang w:val="es-ES"/>
@@ -258,7 +247,7 @@
           <w:szCs w:val="24"/>
           <w:lang w:val="es-ES"/>
         </w:rPr>
-        <w:t>Ricardo Orlando</w:t>
+        <w:t>Ricardo Orlando, Mo</w:t>
       </w:r>
       <w:r>
         <w:rPr>
@@ -267,16 +256,26 @@
           <w:szCs w:val="24"/>
           <w:lang w:val="es-ES"/>
         </w:rPr>
-        <w:t>, Mo</w:t>
-      </w:r>
-      <w:r>
+        <w:t>nica Jones, Donnell Perkins</w:t>
+      </w:r>
+    </w:p>
+    <w:p>
+      <w:pPr>
+        <w:spacing w:line="480" w:lineRule="auto"/>
+        <w:jc w:val="center"/>
         <w:rPr>
           <w:rFonts w:ascii="Arial" w:hAnsi="Arial" w:cs="Arial"/>
           <w:sz w:val="24"/>
           <w:szCs w:val="24"/>
-          <w:lang w:val="es-ES"/>
-        </w:rPr>
-        <w:t>nica Jones, Donnell Perkins</w:t>
+        </w:rPr>
+      </w:pPr>
+      <w:r>
+        <w:rPr>
+          <w:rFonts w:ascii="Arial" w:hAnsi="Arial" w:cs="Arial"/>
+          <w:sz w:val="24"/>
+          <w:szCs w:val="24"/>
+        </w:rPr>
+        <w:t>Database Development and Use – CSD310-307</w:t>
       </w:r>
     </w:p>
     <w:p>
@@ -295,8 +294,18 @@
           <w:sz w:val="24"/>
           <w:szCs w:val="24"/>
         </w:rPr>
-        <w:t>Database Development and Use – CSD310-307</w:t>
-      </w:r>
+        <w:t xml:space="preserve">Instructor: Tracy </w:t>
+      </w:r>
+      <w:proofErr w:type="spellStart"/>
+      <w:r>
+        <w:rPr>
+          <w:rFonts w:ascii="Arial" w:hAnsi="Arial" w:cs="Arial"/>
+          <w:sz w:val="24"/>
+          <w:szCs w:val="24"/>
+        </w:rPr>
+        <w:t>Shelanskey</w:t>
+      </w:r>
+      <w:proofErr w:type="spellEnd"/>
     </w:p>
     <w:p>
       <w:pPr>
@@ -314,68 +323,7 @@
           <w:sz w:val="24"/>
           <w:szCs w:val="24"/>
         </w:rPr>
-        <w:t xml:space="preserve">Instructor: Tracy </w:t>
-      </w:r>
-      <w:proofErr w:type="spellStart"/>
-      <w:r>
-        <w:rPr>
-          <w:rFonts w:ascii="Arial" w:hAnsi="Arial" w:cs="Arial"/>
-          <w:sz w:val="24"/>
-          <w:szCs w:val="24"/>
-        </w:rPr>
-        <w:t>Shelanskey</w:t>
-      </w:r>
-      <w:proofErr w:type="spellEnd"/>
-    </w:p>
-    <w:p>
-      <w:pPr>
-        <w:spacing w:line="480" w:lineRule="auto"/>
-        <w:jc w:val="center"/>
-        <w:rPr>
-          <w:rFonts w:ascii="Arial" w:hAnsi="Arial" w:cs="Arial"/>
-          <w:sz w:val="24"/>
-          <w:szCs w:val="24"/>
-        </w:rPr>
-      </w:pPr>
-      <w:r>
-        <w:rPr>
-          <w:rFonts w:ascii="Arial" w:hAnsi="Arial" w:cs="Arial"/>
-          <w:sz w:val="24"/>
-          <w:szCs w:val="24"/>
-        </w:rPr>
-        <w:t>Due: 0</w:t>
-      </w:r>
-      <w:r>
-        <w:rPr>
-          <w:rFonts w:ascii="Arial" w:hAnsi="Arial" w:cs="Arial"/>
-          <w:sz w:val="24"/>
-          <w:szCs w:val="24"/>
-        </w:rPr>
-        <w:t>5</w:t>
-      </w:r>
-      <w:r>
-        <w:rPr>
-          <w:rFonts w:ascii="Arial" w:hAnsi="Arial" w:cs="Arial"/>
-          <w:sz w:val="24"/>
-          <w:szCs w:val="24"/>
-        </w:rPr>
-        <w:t>/0</w:t>
-      </w:r>
-      <w:r>
-        <w:rPr>
-          <w:rFonts w:ascii="Arial" w:hAnsi="Arial" w:cs="Arial"/>
-          <w:sz w:val="24"/>
-          <w:szCs w:val="24"/>
-        </w:rPr>
-        <w:t>4</w:t>
-      </w:r>
-      <w:r>
-        <w:rPr>
-          <w:rFonts w:ascii="Arial" w:hAnsi="Arial" w:cs="Arial"/>
-          <w:sz w:val="24"/>
-          <w:szCs w:val="24"/>
-        </w:rPr>
-        <w:t>/2023</w:t>
+        <w:t>Due: 05/04/2023</w:t>
       </w:r>
     </w:p>
     <w:p>
@@ -985,19 +933,8 @@
           <w:sz w:val="22"/>
           <w:szCs w:val="22"/>
         </w:rPr>
-        <w:t xml:space="preserve">Employee has one </w:t>
-      </w:r>
-      <w:proofErr w:type="gramStart"/>
-      <w:r>
-        <w:rPr>
-          <w:rStyle w:val="normaltextrun"/>
-          <w:rFonts w:ascii="Calibri" w:hAnsi="Calibri" w:cs="Calibri"/>
-          <w:sz w:val="22"/>
-          <w:szCs w:val="22"/>
-        </w:rPr>
-        <w:t>position</w:t>
-      </w:r>
-      <w:proofErr w:type="gramEnd"/>
+        <w:t>Employee has one position</w:t>
+      </w:r>
     </w:p>
     <w:p>
       <w:pPr>
@@ -1168,19 +1105,8 @@
           <w:sz w:val="22"/>
           <w:szCs w:val="22"/>
         </w:rPr>
-        <w:t xml:space="preserve">Bacchus has monthly </w:t>
-      </w:r>
-      <w:proofErr w:type="gramStart"/>
-      <w:r>
-        <w:rPr>
-          <w:rStyle w:val="eop"/>
-          <w:rFonts w:ascii="Calibri" w:hAnsi="Calibri" w:cs="Calibri"/>
-          <w:sz w:val="22"/>
-          <w:szCs w:val="22"/>
-        </w:rPr>
-        <w:t>inventory</w:t>
-      </w:r>
-      <w:proofErr w:type="gramEnd"/>
+        <w:t>Bacchus has monthly inventory</w:t>
+      </w:r>
     </w:p>
     <w:p>
       <w:pPr>
@@ -1216,6 +1142,24 @@
           <w:szCs w:val="28"/>
         </w:rPr>
       </w:pPr>
+      <w:r>
+        <w:rPr>
+          <w:b/>
+          <w:bCs/>
+          <w:sz w:val="28"/>
+          <w:szCs w:val="28"/>
+        </w:rPr>
+        <w:t xml:space="preserve">GitHub Link: </w:t>
+      </w:r>
+      <w:r>
+        <w:rPr>
+          <w:b/>
+          <w:bCs/>
+          <w:sz w:val="28"/>
+          <w:szCs w:val="28"/>
+        </w:rPr>
+        <w:t>https://github.com/donnellperkins/csd-310.git</w:t>
+      </w:r>
     </w:p>
     <w:sectPr>
       <w:pgSz w:w="12240" w:h="15840"/>
@@ -1228,7 +1172,7 @@
 </file>
 
 <file path=word/numbering.xml><?xml version="1.0" encoding="utf-8"?>
-<w:numbering xmlns:wpc="http://schemas.microsoft.com/office/word/2010/wordprocessingCanvas" xmlns:cx="http://schemas.microsoft.com/office/drawing/2014/chartex" xmlns:cx1="http://schemas.microsoft.com/office/drawing/2015/9/8/chartex" xmlns:cx2="http://schemas.microsoft.com/office/drawing/2015/10/21/chartex" xmlns:cx3="http://schemas.microsoft.com/office/drawing/2016/5/9/chartex" xmlns:cx4="http://schemas.microsoft.com/office/drawing/2016/5/10/chartex" xmlns:cx5="http://schemas.microsoft.com/office/drawing/2016/5/11/chartex" xmlns:cx6="http://schemas.microsoft.com/office/drawing/2016/5/12/chartex" xmlns:cx7="http://schemas.microsoft.com/office/drawing/2016/5/13/chartex" xmlns:cx8="http://schemas.microsoft.com/office/drawing/2016/5/14/chartex" xmlns:mc="http://schemas.openxmlformats.org/markup-compatibility/2006" xmlns:aink="http://schemas.microsoft.com/office/drawing/2016/ink" xmlns:am3d="http://schemas.microsoft.com/office/drawing/2017/model3d" xmlns:o="urn:schemas-microsoft-com:office:office" xmlns:oel="http://schemas.microsoft.com/office/2019/extlst" xmlns:r="http://schemas.openxmlformats.org/officeDocument/2006/relationships" xmlns:m="http://schemas.openxmlformats.org/officeDocument/2006/math" xmlns:v="urn:schemas-microsoft-com:vml" xmlns:wp14="http://schemas.microsoft.com/office/word/2010/wordprocessingDrawing" xmlns:wp="http://schemas.openxmlformats.org/drawingml/2006/wordprocessingDrawing" xmlns:w10="urn:schemas-microsoft-com:office:word" xmlns:w="http://schemas.openxmlformats.org/wordprocessingml/2006/main" xmlns:w14="http://schemas.microsoft.com/office/word/2010/wordml" xmlns:w15="http://schemas.microsoft.com/office/word/2012/wordml" xmlns:w16cex="http://schemas.microsoft.com/office/word/2018/wordml/cex" xmlns:w16cid="http://schemas.microsoft.com/office/word/2016/wordml/cid" xmlns:w16="http://schemas.microsoft.com/office/word/2018/wordml" xmlns:w16sdtdh="http://schemas.microsoft.com/office/word/2020/wordml/sdtdatahash" xmlns:w16se="http://schemas.microsoft.com/office/word/2015/wordml/symex" xmlns:wpg="http://schemas.microsoft.com/office/word/2010/wordprocessingGroup" xmlns:wpi="http://schemas.microsoft.com/office/word/2010/wordprocessingInk" xmlns:wne="http://schemas.microsoft.com/office/word/2006/wordml" xmlns:wps="http://schemas.microsoft.com/office/word/2010/wordprocessingShape" mc:Ignorable="w14 w15 w16se w16cid w16 w16cex w16sdtdh wp14">
+<w:numbering xmlns:wpc="http://schemas.microsoft.com/office/word/2010/wordprocessingCanvas" xmlns:cx="http://schemas.microsoft.com/office/drawing/2014/chartex" xmlns:cx1="http://schemas.microsoft.com/office/drawing/2015/9/8/chartex" xmlns:cx2="http://schemas.microsoft.com/office/drawing/2015/10/21/chartex" xmlns:cx3="http://schemas.microsoft.com/office/drawing/2016/5/9/chartex" xmlns:cx4="http://schemas.microsoft.com/office/drawing/2016/5/10/chartex" xmlns:cx5="http://schemas.microsoft.com/office/drawing/2016/5/11/chartex" xmlns:cx6="http://schemas.microsoft.com/office/drawing/2016/5/12/chartex" xmlns:cx7="http://schemas.microsoft.com/office/drawing/2016/5/13/chartex" xmlns:cx8="http://schemas.microsoft.com/office/drawing/2016/5/14/chartex" xmlns:mc="http://schemas.openxmlformats.org/markup-compatibility/2006" xmlns:aink="http://schemas.microsoft.com/office/drawing/2016/ink" xmlns:am3d="http://schemas.microsoft.com/office/drawing/2017/model3d" xmlns:o="urn:schemas-microsoft-com:office:office" xmlns:oel="http://schemas.microsoft.com/office/2019/extlst" xmlns:r="http://schemas.openxmlformats.org/officeDocument/2006/relationships" xmlns:m="http://schemas.openxmlformats.org/officeDocument/2006/math" xmlns:v="urn:schemas-microsoft-com:vml" xmlns:wp14="http://schemas.microsoft.com/office/word/2010/wordprocessingDrawing" xmlns:wp="http://schemas.openxmlformats.org/drawingml/2006/wordprocessingDrawing" xmlns:w10="urn:schemas-microsoft-com:office:word" xmlns:w="http://schemas.openxmlformats.org/wordprocessingml/2006/main" xmlns:w14="http://schemas.microsoft.com/office/word/2010/wordml" xmlns:w15="http://schemas.microsoft.com/office/word/2012/wordml" xmlns:w16cex="http://schemas.microsoft.com/office/word/2018/wordml/cex" xmlns:w16cid="http://schemas.microsoft.com/office/word/2016/wordml/cid" xmlns:w16="http://schemas.microsoft.com/office/word/2018/wordml" xmlns:w16du="http://schemas.microsoft.com/office/word/2023/wordml/word16du" xmlns:w16sdtdh="http://schemas.microsoft.com/office/word/2020/wordml/sdtdatahash" xmlns:w16se="http://schemas.microsoft.com/office/word/2015/wordml/symex" xmlns:wpg="http://schemas.microsoft.com/office/word/2010/wordprocessingGroup" xmlns:wpi="http://schemas.microsoft.com/office/word/2010/wordprocessingInk" xmlns:wne="http://schemas.microsoft.com/office/word/2006/wordml" xmlns:wps="http://schemas.microsoft.com/office/word/2010/wordprocessingShape" mc:Ignorable="w14 w15 w16se w16cid w16 w16cex w16sdtdh wp14">
   <w:abstractNum w:abstractNumId="0" w15:restartNumberingAfterBreak="0">
     <w:nsid w:val="02203C56"/>
     <w:multiLevelType w:val="hybridMultilevel"/>

</xml_diff>